<commit_message>
Example solution with Unit tests
</commit_message>
<xml_diff>
--- a/Mustang Sally.docx
+++ b/Mustang Sally.docx
@@ -58,39 +58,7 @@
           <w:sz w:val="24"/>
           <w:szCs w:val="24"/>
         </w:rPr>
-        <w:t xml:space="preserve">This file can be found in the </w:t>
-      </w:r>
-      <w:proofErr w:type="spellStart"/>
-      <w:r>
-        <w:rPr>
-          <w:sz w:val="24"/>
-          <w:szCs w:val="24"/>
-        </w:rPr>
-        <w:t>MustangSally</w:t>
-      </w:r>
-      <w:proofErr w:type="spellEnd"/>
-      <w:r>
-        <w:rPr>
-          <w:sz w:val="24"/>
-          <w:szCs w:val="24"/>
-        </w:rPr>
-        <w:t xml:space="preserve"> directory and is called </w:t>
-      </w:r>
-      <w:proofErr w:type="spellStart"/>
-      <w:r>
-        <w:rPr>
-          <w:sz w:val="24"/>
-          <w:szCs w:val="24"/>
-        </w:rPr>
-        <w:t>MOCK_DATA.json</w:t>
-      </w:r>
-      <w:proofErr w:type="spellEnd"/>
-      <w:r>
-        <w:rPr>
-          <w:sz w:val="24"/>
-          <w:szCs w:val="24"/>
-        </w:rPr>
-        <w:t>.  It contains a JSON array of records where each record has the following fields:</w:t>
+        <w:t>This file can be found in the MustangSally directory and is called MOCK_DATA.json.  It contains a JSON array of records where each record has the following fields:</w:t>
       </w:r>
     </w:p>
     <w:tbl>
@@ -213,7 +181,6 @@
                 <w:szCs w:val="24"/>
               </w:rPr>
             </w:pPr>
-            <w:proofErr w:type="spellStart"/>
             <w:r>
               <w:rPr>
                 <w:sz w:val="24"/>
@@ -221,7 +188,6 @@
               </w:rPr>
               <w:t>first_name</w:t>
             </w:r>
-            <w:proofErr w:type="spellEnd"/>
           </w:p>
         </w:tc>
         <w:tc>
@@ -257,7 +223,6 @@
                 <w:szCs w:val="24"/>
               </w:rPr>
             </w:pPr>
-            <w:proofErr w:type="spellStart"/>
             <w:r>
               <w:rPr>
                 <w:sz w:val="24"/>
@@ -265,7 +230,6 @@
               </w:rPr>
               <w:t>last_name</w:t>
             </w:r>
-            <w:proofErr w:type="spellEnd"/>
           </w:p>
         </w:tc>
         <w:tc>
@@ -385,7 +349,6 @@
                 <w:szCs w:val="24"/>
               </w:rPr>
             </w:pPr>
-            <w:proofErr w:type="spellStart"/>
             <w:r>
               <w:rPr>
                 <w:sz w:val="24"/>
@@ -393,7 +356,6 @@
               </w:rPr>
               <w:t>car_model</w:t>
             </w:r>
-            <w:proofErr w:type="spellEnd"/>
           </w:p>
         </w:tc>
         <w:tc>
@@ -457,7 +419,13 @@
     </w:p>
     <w:p>
       <w:r>
-        <w:t>Use a C# .NET Core console application to retrieve the answers to these quetsions</w:t>
+        <w:t>Use a C# .NET Core console application to retrieve the answers to these ques</w:t>
+      </w:r>
+      <w:r>
+        <w:t>t</w:t>
+      </w:r>
+      <w:r>
+        <w:t>ions</w:t>
       </w:r>
     </w:p>
     <w:sectPr>

</xml_diff>